<commit_message>
I added more details about the report
I described more about my conclusion and some of the limitation of dataset .
</commit_message>
<xml_diff>
--- a/Report about Kickstarter Campaign.docx
+++ b/Report about Kickstarter Campaign.docx
@@ -5,95 +5,1145 @@
     <w:p>
       <w:pPr>
         <w:rPr>
+          <w:rFonts w:ascii="Times New Roman" w:hAnsi="Times New Roman" w:cs="Times New Roman"/>
           <w:b/>
+          <w:sz w:val="32"/>
+          <w:szCs w:val="32"/>
           <w:u w:val="single"/>
         </w:rPr>
       </w:pPr>
-    </w:p>
-    <w:p>
-      <w:pPr>
-        <w:rPr>
-          <w:b/>
-          <w:u w:val="single"/>
-        </w:rPr>
-      </w:pPr>
-      <w:r>
-        <w:rPr>
-          <w:b/>
-          <w:u w:val="single"/>
-        </w:rPr>
-        <w:t xml:space="preserve">REPORT BASED ON A PROVIDED DATA ABOUT KICKSTARTER CAMPAIGN </w:t>
-      </w:r>
-    </w:p>
-    <w:p>
-      <w:pPr>
-        <w:rPr>
-          <w:b/>
-          <w:u w:val="single"/>
-        </w:rPr>
-      </w:pPr>
-    </w:p>
-    <w:p/>
-    <w:p/>
-    <w:p>
-      <w:r>
-        <w:t xml:space="preserve">The three Conclusion that we can draw </w:t>
-      </w:r>
-      <w:r>
-        <w:t xml:space="preserve">from </w:t>
-      </w:r>
-      <w:r>
-        <w:t xml:space="preserve">the </w:t>
-      </w:r>
-      <w:proofErr w:type="spellStart"/>
-      <w:r>
-        <w:t>kickstarter</w:t>
-      </w:r>
-      <w:proofErr w:type="spellEnd"/>
-      <w:r>
-        <w:t xml:space="preserve"> campaign </w:t>
-      </w:r>
-      <w:r>
-        <w:t xml:space="preserve">  according to all information first we can consider the first pivot Table on how in general it is being useful to how it </w:t>
-      </w:r>
-      <w:proofErr w:type="gramStart"/>
-      <w:r>
-        <w:t>display</w:t>
-      </w:r>
-      <w:proofErr w:type="gramEnd"/>
-      <w:r>
-        <w:t xml:space="preserve"> all information that </w:t>
-      </w:r>
-    </w:p>
-    <w:p/>
-    <w:p>
-      <w:r>
-        <w:t xml:space="preserve">PVT 1 </w:t>
-      </w:r>
       <w:bookmarkStart w:id="0" w:name="_GoBack"/>
       <w:bookmarkEnd w:id="0"/>
     </w:p>
-    <w:p/>
-    <w:p>
-      <w:r>
-        <w:t xml:space="preserve">Based on one the different outcome from Our Pivot Table as well as our stacked column </w:t>
-      </w:r>
-    </w:p>
-    <w:p/>
-    <w:p/>
-    <w:p>
-      <w:r>
+    <w:p>
+      <w:pPr>
+        <w:rPr>
+          <w:rFonts w:ascii="Times New Roman" w:hAnsi="Times New Roman" w:cs="Times New Roman"/>
+          <w:b/>
+          <w:sz w:val="32"/>
+          <w:szCs w:val="32"/>
+          <w:u w:val="single"/>
+        </w:rPr>
+      </w:pPr>
+      <w:r>
+        <w:rPr>
+          <w:rFonts w:ascii="Times New Roman" w:hAnsi="Times New Roman" w:cs="Times New Roman"/>
+          <w:b/>
+          <w:sz w:val="32"/>
+          <w:szCs w:val="32"/>
+          <w:u w:val="single"/>
+        </w:rPr>
+        <w:t xml:space="preserve">REPORT BASED ON A PROVIDED DATA ABOUT KICKSTARTER CAMPAIGN </w:t>
+      </w:r>
+    </w:p>
+    <w:p>
+      <w:pPr>
+        <w:rPr>
+          <w:rFonts w:ascii="Times New Roman" w:hAnsi="Times New Roman" w:cs="Times New Roman"/>
+          <w:b/>
+          <w:sz w:val="32"/>
+          <w:szCs w:val="32"/>
+          <w:u w:val="single"/>
+        </w:rPr>
+      </w:pPr>
+    </w:p>
+    <w:p>
+      <w:pPr>
+        <w:rPr>
+          <w:rFonts w:ascii="Times New Roman" w:hAnsi="Times New Roman" w:cs="Times New Roman"/>
+          <w:sz w:val="32"/>
+          <w:szCs w:val="32"/>
+        </w:rPr>
+      </w:pPr>
+    </w:p>
+    <w:p>
+      <w:pPr>
+        <w:pStyle w:val="ListParagraph"/>
+        <w:numPr>
+          <w:ilvl w:val="0"/>
+          <w:numId w:val="2"/>
+        </w:numPr>
+        <w:rPr>
+          <w:rFonts w:ascii="Times New Roman" w:hAnsi="Times New Roman" w:cs="Times New Roman"/>
+          <w:sz w:val="32"/>
+          <w:szCs w:val="32"/>
+        </w:rPr>
+      </w:pPr>
+      <w:r>
+        <w:rPr>
+          <w:rFonts w:ascii="Times New Roman" w:hAnsi="Times New Roman" w:cs="Times New Roman"/>
+          <w:b/>
+          <w:sz w:val="32"/>
+          <w:szCs w:val="32"/>
+        </w:rPr>
         <w:t>What are three conclusions we can make about Kickstarter campaigns given the provided data?</w:t>
       </w:r>
     </w:p>
     <w:p>
-      <w:r>
-        <w:t>What are some of the limitations of this dataset?</w:t>
-      </w:r>
-    </w:p>
-    <w:p>
-      <w:r>
-        <w:t>What are some other possible tables/graphs that we could create?</w:t>
+      <w:pPr>
+        <w:ind w:left="360"/>
+        <w:rPr>
+          <w:rFonts w:ascii="Times New Roman" w:hAnsi="Times New Roman" w:cs="Times New Roman"/>
+          <w:sz w:val="32"/>
+          <w:szCs w:val="32"/>
+        </w:rPr>
+      </w:pPr>
+    </w:p>
+    <w:p>
+      <w:pPr>
+        <w:rPr>
+          <w:rFonts w:ascii="Georgia" w:eastAsia="Times New Roman" w:hAnsi="Georgia" w:cs="Times New Roman"/>
+          <w:spacing w:val="-1"/>
+          <w:sz w:val="32"/>
+          <w:szCs w:val="32"/>
+          <w:shd w:val="clear" w:color="auto" w:fill="FFFFFF"/>
+        </w:rPr>
+      </w:pPr>
+      <w:r>
+        <w:rPr>
+          <w:rFonts w:ascii="Times New Roman" w:hAnsi="Times New Roman" w:cs="Times New Roman"/>
+          <w:sz w:val="32"/>
+          <w:szCs w:val="32"/>
+        </w:rPr>
+        <w:t xml:space="preserve">In drawing a conclusion about the </w:t>
+      </w:r>
+      <w:r>
+        <w:rPr>
+          <w:rFonts w:ascii="Times New Roman" w:hAnsi="Times New Roman" w:cs="Times New Roman"/>
+          <w:sz w:val="32"/>
+          <w:szCs w:val="32"/>
+        </w:rPr>
+        <w:t>K</w:t>
+      </w:r>
+      <w:r>
+        <w:rPr>
+          <w:rFonts w:ascii="Times New Roman" w:hAnsi="Times New Roman" w:cs="Times New Roman"/>
+          <w:sz w:val="32"/>
+          <w:szCs w:val="32"/>
+        </w:rPr>
+        <w:t xml:space="preserve">ickstarter </w:t>
+      </w:r>
+      <w:r>
+        <w:rPr>
+          <w:rFonts w:ascii="Times New Roman" w:hAnsi="Times New Roman" w:cs="Times New Roman"/>
+          <w:sz w:val="32"/>
+          <w:szCs w:val="32"/>
+        </w:rPr>
+        <w:t>C</w:t>
+      </w:r>
+      <w:r>
+        <w:rPr>
+          <w:rFonts w:ascii="Times New Roman" w:hAnsi="Times New Roman" w:cs="Times New Roman"/>
+          <w:sz w:val="32"/>
+          <w:szCs w:val="32"/>
+        </w:rPr>
+        <w:t>ampaign</w:t>
+      </w:r>
+      <w:r>
+        <w:rPr>
+          <w:rFonts w:ascii="Times New Roman" w:hAnsi="Times New Roman" w:cs="Times New Roman"/>
+          <w:sz w:val="32"/>
+          <w:szCs w:val="32"/>
+        </w:rPr>
+        <w:t xml:space="preserve">. </w:t>
+      </w:r>
+      <w:r>
+        <w:rPr>
+          <w:rFonts w:ascii="Times New Roman" w:hAnsi="Times New Roman" w:cs="Times New Roman"/>
+          <w:sz w:val="32"/>
+          <w:szCs w:val="32"/>
+        </w:rPr>
+        <w:t xml:space="preserve">I will only base my </w:t>
+      </w:r>
+      <w:proofErr w:type="gramStart"/>
+      <w:r>
+        <w:rPr>
+          <w:rFonts w:ascii="Times New Roman" w:hAnsi="Times New Roman" w:cs="Times New Roman"/>
+          <w:sz w:val="32"/>
+          <w:szCs w:val="32"/>
+        </w:rPr>
+        <w:t xml:space="preserve">conclusion </w:t>
+      </w:r>
+      <w:r>
+        <w:rPr>
+          <w:rFonts w:ascii="Georgia" w:eastAsia="Times New Roman" w:hAnsi="Georgia" w:cs="Times New Roman"/>
+          <w:spacing w:val="-1"/>
+          <w:sz w:val="32"/>
+          <w:szCs w:val="32"/>
+          <w:shd w:val="clear" w:color="auto" w:fill="FFFFFF"/>
+        </w:rPr>
+        <w:t xml:space="preserve"> </w:t>
+      </w:r>
+      <w:r>
+        <w:rPr>
+          <w:rFonts w:ascii="Georgia" w:eastAsia="Times New Roman" w:hAnsi="Georgia" w:cs="Times New Roman"/>
+          <w:spacing w:val="-1"/>
+          <w:sz w:val="32"/>
+          <w:szCs w:val="32"/>
+          <w:shd w:val="clear" w:color="auto" w:fill="FFFFFF"/>
+        </w:rPr>
+        <w:t>on</w:t>
+      </w:r>
+      <w:proofErr w:type="gramEnd"/>
+      <w:r>
+        <w:rPr>
+          <w:rFonts w:ascii="Georgia" w:eastAsia="Times New Roman" w:hAnsi="Georgia" w:cs="Times New Roman"/>
+          <w:spacing w:val="-1"/>
+          <w:sz w:val="32"/>
+          <w:szCs w:val="32"/>
+          <w:shd w:val="clear" w:color="auto" w:fill="FFFFFF"/>
+        </w:rPr>
+        <w:t xml:space="preserve"> analyzing the statistics of successful and failed Projects because I am keenly interested in discovering any trend or </w:t>
+      </w:r>
+      <w:r>
+        <w:rPr>
+          <w:rFonts w:ascii="Georgia" w:eastAsia="Times New Roman" w:hAnsi="Georgia" w:cs="Times New Roman"/>
+          <w:spacing w:val="-1"/>
+          <w:sz w:val="32"/>
+          <w:szCs w:val="32"/>
+          <w:shd w:val="clear" w:color="auto" w:fill="FFFFFF"/>
+        </w:rPr>
+        <w:t>s</w:t>
+      </w:r>
+      <w:r>
+        <w:rPr>
+          <w:rFonts w:ascii="Georgia" w:eastAsia="Times New Roman" w:hAnsi="Georgia" w:cs="Times New Roman"/>
+          <w:spacing w:val="-1"/>
+          <w:sz w:val="32"/>
+          <w:szCs w:val="32"/>
+          <w:shd w:val="clear" w:color="auto" w:fill="FFFFFF"/>
+        </w:rPr>
+        <w:t xml:space="preserve">trong indicators that will differentiate successful and failed Projects </w:t>
+      </w:r>
+      <w:r>
+        <w:rPr>
+          <w:rFonts w:ascii="Georgia" w:eastAsia="Times New Roman" w:hAnsi="Georgia" w:cs="Times New Roman"/>
+          <w:spacing w:val="-1"/>
+          <w:sz w:val="32"/>
+          <w:szCs w:val="32"/>
+          <w:shd w:val="clear" w:color="auto" w:fill="FFFFFF"/>
+        </w:rPr>
+        <w:t xml:space="preserve">. the First Chart </w:t>
+      </w:r>
+      <w:r>
+        <w:rPr>
+          <w:rFonts w:ascii="Georgia" w:eastAsia="Times New Roman" w:hAnsi="Georgia" w:cs="Times New Roman"/>
+          <w:spacing w:val="-1"/>
+          <w:sz w:val="32"/>
+          <w:szCs w:val="32"/>
+          <w:shd w:val="clear" w:color="auto" w:fill="FFFFFF"/>
+        </w:rPr>
+        <w:t xml:space="preserve">(Pvt1) </w:t>
+      </w:r>
+      <w:r>
+        <w:rPr>
+          <w:rFonts w:ascii="Georgia" w:eastAsia="Times New Roman" w:hAnsi="Georgia" w:cs="Times New Roman"/>
+          <w:spacing w:val="-1"/>
+          <w:sz w:val="32"/>
+          <w:szCs w:val="32"/>
+          <w:shd w:val="clear" w:color="auto" w:fill="FFFFFF"/>
+        </w:rPr>
+        <w:t>provide the information of projects in my dataset.</w:t>
+      </w:r>
+      <w:r>
+        <w:rPr>
+          <w:rFonts w:ascii="Georgia" w:eastAsia="Times New Roman" w:hAnsi="Georgia" w:cs="Times New Roman"/>
+          <w:spacing w:val="-1"/>
+          <w:sz w:val="32"/>
+          <w:szCs w:val="32"/>
+          <w:shd w:val="clear" w:color="auto" w:fill="FFFFFF"/>
+        </w:rPr>
+        <w:t xml:space="preserve"> </w:t>
+      </w:r>
+      <w:proofErr w:type="gramStart"/>
+      <w:r>
+        <w:rPr>
+          <w:rFonts w:ascii="Georgia" w:eastAsia="Times New Roman" w:hAnsi="Georgia" w:cs="Times New Roman"/>
+          <w:spacing w:val="-1"/>
+          <w:sz w:val="32"/>
+          <w:szCs w:val="32"/>
+          <w:shd w:val="clear" w:color="auto" w:fill="FFFFFF"/>
+        </w:rPr>
+        <w:t>O</w:t>
+      </w:r>
+      <w:r>
+        <w:rPr>
+          <w:rFonts w:ascii="Georgia" w:eastAsia="Times New Roman" w:hAnsi="Georgia" w:cs="Times New Roman"/>
+          <w:spacing w:val="-1"/>
+          <w:sz w:val="32"/>
+          <w:szCs w:val="32"/>
+          <w:shd w:val="clear" w:color="auto" w:fill="FFFFFF"/>
+        </w:rPr>
+        <w:t>verall</w:t>
+      </w:r>
+      <w:r>
+        <w:rPr>
+          <w:rFonts w:ascii="Georgia" w:eastAsia="Times New Roman" w:hAnsi="Georgia" w:cs="Times New Roman"/>
+          <w:spacing w:val="-1"/>
+          <w:sz w:val="32"/>
+          <w:szCs w:val="32"/>
+          <w:shd w:val="clear" w:color="auto" w:fill="FFFFFF"/>
+        </w:rPr>
+        <w:t xml:space="preserve"> </w:t>
+      </w:r>
+      <w:r>
+        <w:rPr>
+          <w:rFonts w:ascii="Georgia" w:eastAsia="Times New Roman" w:hAnsi="Georgia" w:cs="Times New Roman"/>
+          <w:spacing w:val="-1"/>
+          <w:sz w:val="32"/>
+          <w:szCs w:val="32"/>
+          <w:shd w:val="clear" w:color="auto" w:fill="FFFFFF"/>
+        </w:rPr>
+        <w:t xml:space="preserve"> the</w:t>
+      </w:r>
+      <w:proofErr w:type="gramEnd"/>
+      <w:r>
+        <w:rPr>
+          <w:rFonts w:ascii="Georgia" w:eastAsia="Times New Roman" w:hAnsi="Georgia" w:cs="Times New Roman"/>
+          <w:spacing w:val="-1"/>
+          <w:sz w:val="32"/>
+          <w:szCs w:val="32"/>
+          <w:shd w:val="clear" w:color="auto" w:fill="FFFFFF"/>
+        </w:rPr>
+        <w:t xml:space="preserve"> dataset contained more successful projects for </w:t>
+      </w:r>
+      <w:proofErr w:type="spellStart"/>
+      <w:r>
+        <w:rPr>
+          <w:rFonts w:ascii="Georgia" w:eastAsia="Times New Roman" w:hAnsi="Georgia" w:cs="Times New Roman"/>
+          <w:spacing w:val="-1"/>
+          <w:sz w:val="32"/>
+          <w:szCs w:val="32"/>
+          <w:shd w:val="clear" w:color="auto" w:fill="FFFFFF"/>
+        </w:rPr>
+        <w:t>atleast</w:t>
+      </w:r>
+      <w:proofErr w:type="spellEnd"/>
+      <w:r>
+        <w:rPr>
+          <w:rFonts w:ascii="Georgia" w:eastAsia="Times New Roman" w:hAnsi="Georgia" w:cs="Times New Roman"/>
+          <w:spacing w:val="-1"/>
+          <w:sz w:val="32"/>
+          <w:szCs w:val="32"/>
+          <w:shd w:val="clear" w:color="auto" w:fill="FFFFFF"/>
+        </w:rPr>
+        <w:t xml:space="preserve"> 60 % in comparison to failed projects (40%). </w:t>
+      </w:r>
+    </w:p>
+    <w:p>
+      <w:pPr>
+        <w:rPr>
+          <w:rFonts w:ascii="Georgia" w:eastAsia="Times New Roman" w:hAnsi="Georgia" w:cs="Times New Roman"/>
+          <w:spacing w:val="-1"/>
+          <w:sz w:val="32"/>
+          <w:szCs w:val="32"/>
+          <w:shd w:val="clear" w:color="auto" w:fill="FFFFFF"/>
+        </w:rPr>
+      </w:pPr>
+    </w:p>
+    <w:p>
+      <w:pPr>
+        <w:rPr>
+          <w:rFonts w:ascii="Georgia" w:eastAsia="Times New Roman" w:hAnsi="Georgia" w:cs="Times New Roman"/>
+          <w:spacing w:val="-1"/>
+          <w:sz w:val="32"/>
+          <w:szCs w:val="32"/>
+          <w:shd w:val="clear" w:color="auto" w:fill="FFFFFF"/>
+        </w:rPr>
+      </w:pPr>
+    </w:p>
+    <w:p>
+      <w:pPr>
+        <w:rPr>
+          <w:rFonts w:ascii="Georgia" w:eastAsia="Times New Roman" w:hAnsi="Georgia" w:cs="Times New Roman"/>
+          <w:spacing w:val="-1"/>
+          <w:sz w:val="32"/>
+          <w:szCs w:val="32"/>
+          <w:shd w:val="clear" w:color="auto" w:fill="FFFFFF"/>
+        </w:rPr>
+      </w:pPr>
+      <w:r>
+        <w:rPr>
+          <w:rFonts w:ascii="Georgia" w:eastAsia="Times New Roman" w:hAnsi="Georgia" w:cs="Times New Roman"/>
+          <w:spacing w:val="-1"/>
+          <w:sz w:val="32"/>
+          <w:szCs w:val="32"/>
+          <w:shd w:val="clear" w:color="auto" w:fill="FFFFFF"/>
+        </w:rPr>
+        <w:t>Second</w:t>
+      </w:r>
+      <w:r>
+        <w:rPr>
+          <w:rFonts w:ascii="Georgia" w:eastAsia="Times New Roman" w:hAnsi="Georgia" w:cs="Times New Roman"/>
+          <w:spacing w:val="-1"/>
+          <w:sz w:val="32"/>
+          <w:szCs w:val="32"/>
+          <w:shd w:val="clear" w:color="auto" w:fill="FFFFFF"/>
+        </w:rPr>
+        <w:t xml:space="preserve"> </w:t>
+      </w:r>
+      <w:r>
+        <w:rPr>
+          <w:rFonts w:ascii="Georgia" w:eastAsia="Times New Roman" w:hAnsi="Georgia" w:cs="Times New Roman"/>
+          <w:spacing w:val="-1"/>
+          <w:sz w:val="32"/>
+          <w:szCs w:val="32"/>
+          <w:shd w:val="clear" w:color="auto" w:fill="FFFFFF"/>
+        </w:rPr>
+        <w:t xml:space="preserve">analysis was carried out on whether certain project category performed better than the rest. To get an answer to this, I analyzed project success rate according to each category. As you can see in </w:t>
+      </w:r>
+      <w:r>
+        <w:rPr>
+          <w:rFonts w:ascii="Georgia" w:eastAsia="Times New Roman" w:hAnsi="Georgia" w:cs="Times New Roman"/>
+          <w:spacing w:val="-1"/>
+          <w:sz w:val="32"/>
+          <w:szCs w:val="32"/>
+          <w:shd w:val="clear" w:color="auto" w:fill="FFFFFF"/>
+        </w:rPr>
+        <w:t>PVT</w:t>
+      </w:r>
+      <w:proofErr w:type="gramStart"/>
+      <w:r>
+        <w:rPr>
+          <w:rFonts w:ascii="Georgia" w:eastAsia="Times New Roman" w:hAnsi="Georgia" w:cs="Times New Roman"/>
+          <w:spacing w:val="-1"/>
+          <w:sz w:val="32"/>
+          <w:szCs w:val="32"/>
+          <w:shd w:val="clear" w:color="auto" w:fill="FFFFFF"/>
+        </w:rPr>
+        <w:t xml:space="preserve">2 </w:t>
+      </w:r>
+      <w:r>
+        <w:rPr>
+          <w:rFonts w:ascii="Georgia" w:eastAsia="Times New Roman" w:hAnsi="Georgia" w:cs="Times New Roman"/>
+          <w:spacing w:val="-1"/>
+          <w:sz w:val="32"/>
+          <w:szCs w:val="32"/>
+          <w:shd w:val="clear" w:color="auto" w:fill="FFFFFF"/>
+        </w:rPr>
+        <w:t>,</w:t>
+      </w:r>
+      <w:proofErr w:type="gramEnd"/>
+      <w:r>
+        <w:rPr>
+          <w:rFonts w:ascii="Georgia" w:eastAsia="Times New Roman" w:hAnsi="Georgia" w:cs="Times New Roman"/>
+          <w:spacing w:val="-1"/>
+          <w:sz w:val="32"/>
+          <w:szCs w:val="32"/>
+          <w:shd w:val="clear" w:color="auto" w:fill="FFFFFF"/>
+        </w:rPr>
+        <w:t xml:space="preserve"> </w:t>
+      </w:r>
+      <w:r>
+        <w:rPr>
+          <w:rFonts w:ascii="Georgia" w:eastAsia="Times New Roman" w:hAnsi="Georgia" w:cs="Times New Roman"/>
+          <w:spacing w:val="-1"/>
+          <w:sz w:val="32"/>
+          <w:szCs w:val="32"/>
+          <w:shd w:val="clear" w:color="auto" w:fill="FFFFFF"/>
+        </w:rPr>
+        <w:t xml:space="preserve">Play, Indie Rock , Rock seems to achieve 75 </w:t>
+      </w:r>
+      <w:r>
+        <w:rPr>
+          <w:rFonts w:ascii="Georgia" w:eastAsia="Times New Roman" w:hAnsi="Georgia" w:cs="Times New Roman"/>
+          <w:spacing w:val="-1"/>
+          <w:sz w:val="32"/>
+          <w:szCs w:val="32"/>
+          <w:shd w:val="clear" w:color="auto" w:fill="FFFFFF"/>
+        </w:rPr>
+        <w:t>%</w:t>
+      </w:r>
+      <w:r>
+        <w:rPr>
+          <w:rFonts w:ascii="Georgia" w:eastAsia="Times New Roman" w:hAnsi="Georgia" w:cs="Times New Roman"/>
+          <w:spacing w:val="-1"/>
+          <w:sz w:val="32"/>
+          <w:szCs w:val="32"/>
+          <w:shd w:val="clear" w:color="auto" w:fill="FFFFFF"/>
+        </w:rPr>
+        <w:t>,65</w:t>
+      </w:r>
+      <w:r>
+        <w:rPr>
+          <w:rFonts w:ascii="Georgia" w:eastAsia="Times New Roman" w:hAnsi="Georgia" w:cs="Times New Roman"/>
+          <w:spacing w:val="-1"/>
+          <w:sz w:val="32"/>
+          <w:szCs w:val="32"/>
+          <w:shd w:val="clear" w:color="auto" w:fill="FFFFFF"/>
+        </w:rPr>
+        <w:t>%</w:t>
+      </w:r>
+      <w:r>
+        <w:rPr>
+          <w:rFonts w:ascii="Georgia" w:eastAsia="Times New Roman" w:hAnsi="Georgia" w:cs="Times New Roman"/>
+          <w:spacing w:val="-1"/>
+          <w:sz w:val="32"/>
+          <w:szCs w:val="32"/>
+          <w:shd w:val="clear" w:color="auto" w:fill="FFFFFF"/>
+        </w:rPr>
+        <w:t xml:space="preserve"> and 60</w:t>
+      </w:r>
+      <w:r>
+        <w:rPr>
+          <w:rFonts w:ascii="Georgia" w:eastAsia="Times New Roman" w:hAnsi="Georgia" w:cs="Times New Roman"/>
+          <w:spacing w:val="-1"/>
+          <w:sz w:val="32"/>
+          <w:szCs w:val="32"/>
+          <w:shd w:val="clear" w:color="auto" w:fill="FFFFFF"/>
+        </w:rPr>
+        <w:t xml:space="preserve">% respectively which greater than the average success rate of all projects . </w:t>
+      </w:r>
+      <w:proofErr w:type="spellStart"/>
+      <w:r>
+        <w:rPr>
+          <w:rFonts w:ascii="Georgia" w:eastAsia="Times New Roman" w:hAnsi="Georgia" w:cs="Times New Roman"/>
+          <w:spacing w:val="-1"/>
+          <w:sz w:val="32"/>
+          <w:szCs w:val="32"/>
+          <w:shd w:val="clear" w:color="auto" w:fill="FFFFFF"/>
+        </w:rPr>
+        <w:t>Vide</w:t>
+      </w:r>
+      <w:proofErr w:type="spellEnd"/>
+      <w:r>
+        <w:rPr>
+          <w:rFonts w:ascii="Georgia" w:eastAsia="Times New Roman" w:hAnsi="Georgia" w:cs="Times New Roman"/>
+          <w:spacing w:val="-1"/>
+          <w:sz w:val="32"/>
+          <w:szCs w:val="32"/>
+          <w:shd w:val="clear" w:color="auto" w:fill="FFFFFF"/>
+        </w:rPr>
+        <w:t xml:space="preserve"> </w:t>
+      </w:r>
+      <w:proofErr w:type="gramStart"/>
+      <w:r>
+        <w:rPr>
+          <w:rFonts w:ascii="Georgia" w:eastAsia="Times New Roman" w:hAnsi="Georgia" w:cs="Times New Roman"/>
+          <w:spacing w:val="-1"/>
+          <w:sz w:val="32"/>
+          <w:szCs w:val="32"/>
+          <w:shd w:val="clear" w:color="auto" w:fill="FFFFFF"/>
+        </w:rPr>
+        <w:t>games ,</w:t>
+      </w:r>
+      <w:proofErr w:type="gramEnd"/>
+      <w:r>
+        <w:rPr>
+          <w:rFonts w:ascii="Georgia" w:eastAsia="Times New Roman" w:hAnsi="Georgia" w:cs="Times New Roman"/>
+          <w:spacing w:val="-1"/>
+          <w:sz w:val="32"/>
+          <w:szCs w:val="32"/>
+          <w:shd w:val="clear" w:color="auto" w:fill="FFFFFF"/>
+        </w:rPr>
+        <w:t xml:space="preserve"> Food trucks and </w:t>
+      </w:r>
+      <w:proofErr w:type="spellStart"/>
+      <w:r>
+        <w:rPr>
+          <w:rFonts w:ascii="Georgia" w:eastAsia="Times New Roman" w:hAnsi="Georgia" w:cs="Times New Roman"/>
+          <w:spacing w:val="-1"/>
+          <w:sz w:val="32"/>
+          <w:szCs w:val="32"/>
+          <w:shd w:val="clear" w:color="auto" w:fill="FFFFFF"/>
+        </w:rPr>
+        <w:t>Wearbles</w:t>
+      </w:r>
+      <w:proofErr w:type="spellEnd"/>
+      <w:r>
+        <w:rPr>
+          <w:rFonts w:ascii="Georgia" w:eastAsia="Times New Roman" w:hAnsi="Georgia" w:cs="Times New Roman"/>
+          <w:spacing w:val="-1"/>
+          <w:sz w:val="32"/>
+          <w:szCs w:val="32"/>
+          <w:shd w:val="clear" w:color="auto" w:fill="FFFFFF"/>
+        </w:rPr>
+        <w:t xml:space="preserve"> performed worst with success rate of below 32%,30%,35% respectively. </w:t>
+      </w:r>
+    </w:p>
+    <w:p>
+      <w:pPr>
+        <w:rPr>
+          <w:rFonts w:ascii="Georgia" w:eastAsia="Times New Roman" w:hAnsi="Georgia" w:cs="Times New Roman"/>
+          <w:spacing w:val="-1"/>
+          <w:sz w:val="32"/>
+          <w:szCs w:val="32"/>
+          <w:shd w:val="clear" w:color="auto" w:fill="FFFFFF"/>
+        </w:rPr>
+      </w:pPr>
+    </w:p>
+    <w:p>
+      <w:pPr>
+        <w:rPr>
+          <w:rFonts w:ascii="Georgia" w:eastAsia="Times New Roman" w:hAnsi="Georgia" w:cs="Times New Roman"/>
+          <w:spacing w:val="-1"/>
+          <w:sz w:val="32"/>
+          <w:szCs w:val="32"/>
+          <w:shd w:val="clear" w:color="auto" w:fill="FFFFFF"/>
+        </w:rPr>
+      </w:pPr>
+      <w:proofErr w:type="gramStart"/>
+      <w:r>
+        <w:rPr>
+          <w:rFonts w:ascii="Georgia" w:eastAsia="Times New Roman" w:hAnsi="Georgia" w:cs="Times New Roman"/>
+          <w:spacing w:val="-1"/>
+          <w:sz w:val="32"/>
+          <w:szCs w:val="32"/>
+          <w:shd w:val="clear" w:color="auto" w:fill="FFFFFF"/>
+        </w:rPr>
+        <w:t>Furthermore ,</w:t>
+      </w:r>
+      <w:proofErr w:type="gramEnd"/>
+      <w:r>
+        <w:rPr>
+          <w:rFonts w:ascii="Georgia" w:eastAsia="Times New Roman" w:hAnsi="Georgia" w:cs="Times New Roman"/>
+          <w:spacing w:val="-1"/>
+          <w:sz w:val="32"/>
+          <w:szCs w:val="32"/>
+          <w:shd w:val="clear" w:color="auto" w:fill="FFFFFF"/>
+        </w:rPr>
+        <w:t xml:space="preserve"> </w:t>
+      </w:r>
+      <w:r>
+        <w:rPr>
+          <w:rFonts w:ascii="Georgia" w:eastAsia="Times New Roman" w:hAnsi="Georgia" w:cs="Times New Roman"/>
+          <w:spacing w:val="-1"/>
+          <w:sz w:val="32"/>
+          <w:szCs w:val="32"/>
+          <w:shd w:val="clear" w:color="auto" w:fill="FFFFFF"/>
+        </w:rPr>
+        <w:t xml:space="preserve"> the line graph on the Table 3 it gives the clear picture on how projects did based on months , we can conclude that the success projects were founded between February to July </w:t>
+      </w:r>
+      <w:r>
+        <w:rPr>
+          <w:rFonts w:ascii="Georgia" w:eastAsia="Times New Roman" w:hAnsi="Georgia" w:cs="Times New Roman"/>
+          <w:spacing w:val="-1"/>
+          <w:sz w:val="32"/>
+          <w:szCs w:val="32"/>
+          <w:shd w:val="clear" w:color="auto" w:fill="FFFFFF"/>
+        </w:rPr>
+        <w:t xml:space="preserve">contrary the </w:t>
+      </w:r>
+      <w:r>
+        <w:rPr>
+          <w:rFonts w:ascii="Georgia" w:eastAsia="Times New Roman" w:hAnsi="Georgia" w:cs="Times New Roman"/>
+          <w:spacing w:val="-1"/>
+          <w:sz w:val="32"/>
+          <w:szCs w:val="32"/>
+          <w:shd w:val="clear" w:color="auto" w:fill="FFFFFF"/>
+        </w:rPr>
+        <w:t>failed projects failed drastically betw</w:t>
+      </w:r>
+      <w:r>
+        <w:rPr>
+          <w:rFonts w:ascii="Georgia" w:eastAsia="Times New Roman" w:hAnsi="Georgia" w:cs="Times New Roman"/>
+          <w:spacing w:val="-1"/>
+          <w:sz w:val="32"/>
+          <w:szCs w:val="32"/>
+          <w:shd w:val="clear" w:color="auto" w:fill="FFFFFF"/>
+        </w:rPr>
+        <w:t xml:space="preserve">een January to November. </w:t>
+      </w:r>
+      <w:r>
+        <w:rPr>
+          <w:rFonts w:ascii="Georgia" w:eastAsia="Times New Roman" w:hAnsi="Georgia" w:cs="Times New Roman"/>
+          <w:spacing w:val="-1"/>
+          <w:sz w:val="32"/>
+          <w:szCs w:val="32"/>
+          <w:shd w:val="clear" w:color="auto" w:fill="FFFFFF"/>
+        </w:rPr>
+        <w:t xml:space="preserve"> </w:t>
+      </w:r>
+    </w:p>
+    <w:p>
+      <w:pPr>
+        <w:rPr>
+          <w:rFonts w:ascii="Times New Roman" w:eastAsia="Times New Roman" w:hAnsi="Times New Roman" w:cs="Times New Roman"/>
+        </w:rPr>
+      </w:pPr>
+    </w:p>
+    <w:p>
+      <w:pPr>
+        <w:rPr>
+          <w:rFonts w:ascii="Times New Roman" w:eastAsia="Times New Roman" w:hAnsi="Times New Roman" w:cs="Times New Roman"/>
+        </w:rPr>
+      </w:pPr>
+    </w:p>
+    <w:p>
+      <w:pPr>
+        <w:rPr>
+          <w:rFonts w:ascii="Times New Roman" w:eastAsia="Times New Roman" w:hAnsi="Times New Roman" w:cs="Times New Roman"/>
+        </w:rPr>
+      </w:pPr>
+    </w:p>
+    <w:p>
+      <w:pPr>
+        <w:rPr>
+          <w:rFonts w:ascii="Georgia" w:eastAsia="Times New Roman" w:hAnsi="Georgia" w:cs="Times New Roman"/>
+          <w:spacing w:val="-1"/>
+          <w:sz w:val="32"/>
+          <w:szCs w:val="32"/>
+          <w:shd w:val="clear" w:color="auto" w:fill="FFFFFF"/>
+        </w:rPr>
+      </w:pPr>
+    </w:p>
+    <w:p>
+      <w:pPr>
+        <w:rPr>
+          <w:rFonts w:ascii="Georgia" w:eastAsia="Times New Roman" w:hAnsi="Georgia" w:cs="Times New Roman"/>
+          <w:spacing w:val="-1"/>
+          <w:sz w:val="32"/>
+          <w:szCs w:val="32"/>
+          <w:shd w:val="clear" w:color="auto" w:fill="FFFFFF"/>
+        </w:rPr>
+      </w:pPr>
+    </w:p>
+    <w:p>
+      <w:pPr>
+        <w:rPr>
+          <w:rFonts w:ascii="Times New Roman" w:hAnsi="Times New Roman" w:cs="Times New Roman"/>
+          <w:sz w:val="32"/>
+          <w:szCs w:val="32"/>
+        </w:rPr>
+      </w:pPr>
+    </w:p>
+    <w:p>
+      <w:pPr>
+        <w:rPr>
+          <w:rFonts w:ascii="Times New Roman" w:hAnsi="Times New Roman" w:cs="Times New Roman"/>
+          <w:sz w:val="32"/>
+          <w:szCs w:val="32"/>
+        </w:rPr>
+      </w:pPr>
+    </w:p>
+    <w:p>
+      <w:pPr>
+        <w:rPr>
+          <w:rFonts w:ascii="Times New Roman" w:hAnsi="Times New Roman" w:cs="Times New Roman"/>
+          <w:sz w:val="32"/>
+          <w:szCs w:val="32"/>
+        </w:rPr>
+      </w:pPr>
+    </w:p>
+    <w:p>
+      <w:pPr>
+        <w:rPr>
+          <w:rFonts w:ascii="Times New Roman" w:hAnsi="Times New Roman" w:cs="Times New Roman"/>
+          <w:sz w:val="32"/>
+          <w:szCs w:val="32"/>
+        </w:rPr>
+      </w:pPr>
+    </w:p>
+    <w:p>
+      <w:pPr>
+        <w:rPr>
+          <w:rFonts w:ascii="Times New Roman" w:hAnsi="Times New Roman" w:cs="Times New Roman"/>
+          <w:sz w:val="32"/>
+          <w:szCs w:val="32"/>
+        </w:rPr>
+      </w:pPr>
+    </w:p>
+    <w:p>
+      <w:pPr>
+        <w:pStyle w:val="ListParagraph"/>
+        <w:numPr>
+          <w:ilvl w:val="0"/>
+          <w:numId w:val="2"/>
+        </w:numPr>
+        <w:rPr>
+          <w:rFonts w:ascii="Times New Roman" w:hAnsi="Times New Roman" w:cs="Times New Roman"/>
+          <w:b/>
+          <w:sz w:val="32"/>
+          <w:szCs w:val="32"/>
+        </w:rPr>
+      </w:pPr>
+      <w:r>
+        <w:rPr>
+          <w:rFonts w:ascii="Times New Roman" w:hAnsi="Times New Roman" w:cs="Times New Roman"/>
+          <w:b/>
+          <w:sz w:val="32"/>
+          <w:szCs w:val="32"/>
+        </w:rPr>
+        <w:t xml:space="preserve">What are some of the limitations of this </w:t>
+      </w:r>
+      <w:proofErr w:type="gramStart"/>
+      <w:r>
+        <w:rPr>
+          <w:rFonts w:ascii="Times New Roman" w:hAnsi="Times New Roman" w:cs="Times New Roman"/>
+          <w:b/>
+          <w:sz w:val="32"/>
+          <w:szCs w:val="32"/>
+        </w:rPr>
+        <w:t>dataset</w:t>
+      </w:r>
+      <w:r>
+        <w:rPr>
+          <w:rFonts w:ascii="Times New Roman" w:hAnsi="Times New Roman" w:cs="Times New Roman"/>
+          <w:b/>
+          <w:sz w:val="32"/>
+          <w:szCs w:val="32"/>
+        </w:rPr>
+        <w:t xml:space="preserve"> </w:t>
+      </w:r>
+      <w:r>
+        <w:rPr>
+          <w:rFonts w:ascii="Times New Roman" w:hAnsi="Times New Roman" w:cs="Times New Roman"/>
+          <w:b/>
+          <w:sz w:val="32"/>
+          <w:szCs w:val="32"/>
+        </w:rPr>
+        <w:t>?</w:t>
+      </w:r>
+      <w:proofErr w:type="gramEnd"/>
+      <w:r>
+        <w:rPr>
+          <w:rFonts w:ascii="Times New Roman" w:hAnsi="Times New Roman" w:cs="Times New Roman"/>
+          <w:b/>
+          <w:sz w:val="32"/>
+          <w:szCs w:val="32"/>
+        </w:rPr>
+        <w:t xml:space="preserve"> </w:t>
+      </w:r>
+    </w:p>
+    <w:p>
+      <w:pPr>
+        <w:rPr>
+          <w:rFonts w:ascii="Times New Roman" w:hAnsi="Times New Roman" w:cs="Times New Roman"/>
+          <w:b/>
+          <w:sz w:val="32"/>
+          <w:szCs w:val="32"/>
+        </w:rPr>
+      </w:pPr>
+    </w:p>
+    <w:p>
+      <w:pPr>
+        <w:rPr>
+          <w:rFonts w:ascii="Times New Roman" w:hAnsi="Times New Roman" w:cs="Times New Roman"/>
+          <w:sz w:val="32"/>
+          <w:szCs w:val="32"/>
+        </w:rPr>
+      </w:pPr>
+      <w:r>
+        <w:rPr>
+          <w:rFonts w:ascii="Times New Roman" w:hAnsi="Times New Roman" w:cs="Times New Roman"/>
+          <w:sz w:val="32"/>
+          <w:szCs w:val="32"/>
+        </w:rPr>
+        <w:t xml:space="preserve">There are numerous limitations for this data </w:t>
+      </w:r>
+      <w:proofErr w:type="gramStart"/>
+      <w:r>
+        <w:rPr>
+          <w:rFonts w:ascii="Times New Roman" w:hAnsi="Times New Roman" w:cs="Times New Roman"/>
+          <w:sz w:val="32"/>
+          <w:szCs w:val="32"/>
+        </w:rPr>
+        <w:t>set ,</w:t>
+      </w:r>
+      <w:proofErr w:type="gramEnd"/>
+      <w:r>
+        <w:rPr>
+          <w:rFonts w:ascii="Times New Roman" w:hAnsi="Times New Roman" w:cs="Times New Roman"/>
+          <w:sz w:val="32"/>
+          <w:szCs w:val="32"/>
+        </w:rPr>
+        <w:t xml:space="preserve"> However </w:t>
+      </w:r>
+      <w:r>
+        <w:rPr>
+          <w:rFonts w:ascii="Times New Roman" w:hAnsi="Times New Roman" w:cs="Times New Roman"/>
+          <w:sz w:val="32"/>
+          <w:szCs w:val="32"/>
+        </w:rPr>
+        <w:t xml:space="preserve">I will be </w:t>
+      </w:r>
+      <w:r>
+        <w:rPr>
+          <w:rFonts w:ascii="Times New Roman" w:hAnsi="Times New Roman" w:cs="Times New Roman"/>
+          <w:sz w:val="32"/>
+          <w:szCs w:val="32"/>
+        </w:rPr>
+        <w:t xml:space="preserve">only focusing on </w:t>
+      </w:r>
+      <w:r>
+        <w:rPr>
+          <w:rFonts w:ascii="Times New Roman" w:hAnsi="Times New Roman" w:cs="Times New Roman"/>
+          <w:sz w:val="32"/>
+          <w:szCs w:val="32"/>
+        </w:rPr>
+        <w:t>Bakers</w:t>
+      </w:r>
+      <w:r>
+        <w:rPr>
+          <w:rFonts w:ascii="Times New Roman" w:hAnsi="Times New Roman" w:cs="Times New Roman"/>
+          <w:sz w:val="32"/>
+          <w:szCs w:val="32"/>
+        </w:rPr>
+        <w:t xml:space="preserve"> Limitations.</w:t>
+      </w:r>
+      <w:r>
+        <w:rPr>
+          <w:rFonts w:ascii="Times New Roman" w:hAnsi="Times New Roman" w:cs="Times New Roman"/>
+          <w:sz w:val="32"/>
+          <w:szCs w:val="32"/>
+        </w:rPr>
+        <w:t xml:space="preserve"> </w:t>
+      </w:r>
+    </w:p>
+    <w:p>
+      <w:pPr>
+        <w:rPr>
+          <w:rFonts w:ascii="Times New Roman" w:hAnsi="Times New Roman" w:cs="Times New Roman"/>
+          <w:sz w:val="32"/>
+          <w:szCs w:val="32"/>
+        </w:rPr>
+      </w:pPr>
+      <w:proofErr w:type="gramStart"/>
+      <w:r>
+        <w:rPr>
+          <w:rFonts w:ascii="Times New Roman" w:hAnsi="Times New Roman" w:cs="Times New Roman"/>
+          <w:sz w:val="32"/>
+          <w:szCs w:val="32"/>
+        </w:rPr>
+        <w:t>First ,</w:t>
+      </w:r>
+      <w:proofErr w:type="gramEnd"/>
+      <w:r>
+        <w:rPr>
+          <w:rFonts w:ascii="Times New Roman" w:hAnsi="Times New Roman" w:cs="Times New Roman"/>
+          <w:sz w:val="32"/>
+          <w:szCs w:val="32"/>
+        </w:rPr>
+        <w:t xml:space="preserve"> they could be </w:t>
+      </w:r>
+      <w:r>
+        <w:rPr>
+          <w:rFonts w:ascii="Times New Roman" w:hAnsi="Times New Roman" w:cs="Times New Roman"/>
+          <w:sz w:val="32"/>
+          <w:szCs w:val="32"/>
+        </w:rPr>
+        <w:t>reward</w:t>
+      </w:r>
+      <w:r>
+        <w:rPr>
+          <w:rFonts w:ascii="Times New Roman" w:hAnsi="Times New Roman" w:cs="Times New Roman"/>
+          <w:sz w:val="32"/>
+          <w:szCs w:val="32"/>
+        </w:rPr>
+        <w:t xml:space="preserve"> for advocates </w:t>
+      </w:r>
+      <w:r>
+        <w:rPr>
+          <w:rFonts w:ascii="Times New Roman" w:hAnsi="Times New Roman" w:cs="Times New Roman"/>
+          <w:sz w:val="32"/>
+          <w:szCs w:val="32"/>
+        </w:rPr>
+        <w:t xml:space="preserve">: we did not see if they was any reward for the bakers who shared ones projects I believe this would encourage bakers to dive into the project or to even feel passionate about it .  </w:t>
+      </w:r>
+    </w:p>
+    <w:p>
+      <w:pPr>
+        <w:rPr>
+          <w:rFonts w:ascii="Times New Roman" w:hAnsi="Times New Roman" w:cs="Times New Roman"/>
+          <w:sz w:val="32"/>
+          <w:szCs w:val="32"/>
+        </w:rPr>
+      </w:pPr>
+      <w:r>
+        <w:rPr>
+          <w:rFonts w:ascii="Times New Roman" w:hAnsi="Times New Roman" w:cs="Times New Roman"/>
+          <w:sz w:val="32"/>
+          <w:szCs w:val="32"/>
+        </w:rPr>
+        <w:t xml:space="preserve">Secondly, It </w:t>
+      </w:r>
+      <w:proofErr w:type="spellStart"/>
+      <w:r>
+        <w:rPr>
+          <w:rFonts w:ascii="Times New Roman" w:hAnsi="Times New Roman" w:cs="Times New Roman"/>
+          <w:sz w:val="32"/>
+          <w:szCs w:val="32"/>
+        </w:rPr>
+        <w:t>coud</w:t>
+      </w:r>
+      <w:proofErr w:type="spellEnd"/>
+      <w:r>
+        <w:rPr>
+          <w:rFonts w:ascii="Times New Roman" w:hAnsi="Times New Roman" w:cs="Times New Roman"/>
+          <w:sz w:val="32"/>
+          <w:szCs w:val="32"/>
+        </w:rPr>
+        <w:t xml:space="preserve"> be better to </w:t>
+      </w:r>
+      <w:proofErr w:type="gramStart"/>
+      <w:r>
+        <w:rPr>
+          <w:rFonts w:ascii="Times New Roman" w:hAnsi="Times New Roman" w:cs="Times New Roman"/>
+          <w:sz w:val="32"/>
+          <w:szCs w:val="32"/>
+        </w:rPr>
+        <w:t>see  how</w:t>
+      </w:r>
+      <w:proofErr w:type="gramEnd"/>
+      <w:r>
+        <w:rPr>
+          <w:rFonts w:ascii="Times New Roman" w:hAnsi="Times New Roman" w:cs="Times New Roman"/>
+          <w:sz w:val="32"/>
+          <w:szCs w:val="32"/>
+        </w:rPr>
+        <w:t xml:space="preserve"> many people subscribed to updates on day to day basis , there a chart for this kickstart campaign that only provide the  information of  how many backers and pledges we have , however it would be better if I can access similar chart that shows the number of updates subscribers and numbers of update </w:t>
+      </w:r>
+      <w:proofErr w:type="spellStart"/>
+      <w:r>
+        <w:rPr>
+          <w:rFonts w:ascii="Times New Roman" w:hAnsi="Times New Roman" w:cs="Times New Roman"/>
+          <w:sz w:val="32"/>
+          <w:szCs w:val="32"/>
+        </w:rPr>
+        <w:t>unsubscribers</w:t>
+      </w:r>
+      <w:proofErr w:type="spellEnd"/>
+    </w:p>
+    <w:p>
+      <w:pPr>
+        <w:rPr>
+          <w:rFonts w:ascii="Times New Roman" w:hAnsi="Times New Roman" w:cs="Times New Roman"/>
+          <w:sz w:val="32"/>
+          <w:szCs w:val="32"/>
+        </w:rPr>
+      </w:pPr>
+      <w:proofErr w:type="gramStart"/>
+      <w:r>
+        <w:rPr>
+          <w:rFonts w:ascii="Times New Roman" w:hAnsi="Times New Roman" w:cs="Times New Roman"/>
+          <w:sz w:val="32"/>
+          <w:szCs w:val="32"/>
+        </w:rPr>
+        <w:t>Moreover ,</w:t>
+      </w:r>
+      <w:proofErr w:type="gramEnd"/>
+      <w:r>
+        <w:rPr>
+          <w:rFonts w:ascii="Times New Roman" w:hAnsi="Times New Roman" w:cs="Times New Roman"/>
+          <w:sz w:val="32"/>
+          <w:szCs w:val="32"/>
+        </w:rPr>
+        <w:t xml:space="preserve"> in the </w:t>
+      </w:r>
+      <w:proofErr w:type="spellStart"/>
+      <w:r>
+        <w:rPr>
+          <w:rFonts w:ascii="Times New Roman" w:hAnsi="Times New Roman" w:cs="Times New Roman"/>
+          <w:sz w:val="32"/>
+          <w:szCs w:val="32"/>
+        </w:rPr>
+        <w:t>kickstar</w:t>
+      </w:r>
+      <w:proofErr w:type="spellEnd"/>
+      <w:r>
+        <w:rPr>
+          <w:rFonts w:ascii="Times New Roman" w:hAnsi="Times New Roman" w:cs="Times New Roman"/>
+          <w:sz w:val="32"/>
+          <w:szCs w:val="32"/>
+        </w:rPr>
+        <w:t xml:space="preserve"> campaign there is no </w:t>
+      </w:r>
+      <w:proofErr w:type="spellStart"/>
+      <w:r>
+        <w:rPr>
+          <w:rFonts w:ascii="Times New Roman" w:hAnsi="Times New Roman" w:cs="Times New Roman"/>
+          <w:sz w:val="32"/>
+          <w:szCs w:val="32"/>
+        </w:rPr>
+        <w:t>Refferrer</w:t>
+      </w:r>
+      <w:proofErr w:type="spellEnd"/>
+      <w:r>
+        <w:rPr>
+          <w:rFonts w:ascii="Times New Roman" w:hAnsi="Times New Roman" w:cs="Times New Roman"/>
+          <w:sz w:val="32"/>
+          <w:szCs w:val="32"/>
+        </w:rPr>
+        <w:t xml:space="preserve"> Trackbacks option , this would prevent us to have accurate referral information and I found this to be somewhat a limitation , because those stats are really helpful especially if you are paying for marketing . </w:t>
+      </w:r>
+    </w:p>
+    <w:p>
+      <w:pPr>
+        <w:rPr>
+          <w:rFonts w:ascii="Times New Roman" w:hAnsi="Times New Roman" w:cs="Times New Roman"/>
+          <w:sz w:val="32"/>
+          <w:szCs w:val="32"/>
+        </w:rPr>
+      </w:pPr>
+    </w:p>
+    <w:p>
+      <w:pPr>
+        <w:rPr>
+          <w:rFonts w:ascii="Times New Roman" w:hAnsi="Times New Roman" w:cs="Times New Roman"/>
+          <w:sz w:val="32"/>
+          <w:szCs w:val="32"/>
+        </w:rPr>
+      </w:pPr>
+      <w:r>
+        <w:rPr>
+          <w:rFonts w:ascii="Times New Roman" w:hAnsi="Times New Roman" w:cs="Times New Roman"/>
+          <w:sz w:val="32"/>
+          <w:szCs w:val="32"/>
+        </w:rPr>
+        <w:t xml:space="preserve">What </w:t>
+      </w:r>
+      <w:proofErr w:type="gramStart"/>
+      <w:r>
+        <w:rPr>
+          <w:rFonts w:ascii="Times New Roman" w:hAnsi="Times New Roman" w:cs="Times New Roman"/>
+          <w:sz w:val="32"/>
+          <w:szCs w:val="32"/>
+        </w:rPr>
+        <w:t>are  Some</w:t>
+      </w:r>
+      <w:proofErr w:type="gramEnd"/>
+      <w:r>
+        <w:rPr>
+          <w:rFonts w:ascii="Times New Roman" w:hAnsi="Times New Roman" w:cs="Times New Roman"/>
+          <w:sz w:val="32"/>
+          <w:szCs w:val="32"/>
+        </w:rPr>
+        <w:t xml:space="preserve"> other possible Tables /graphs that we could create . </w:t>
+      </w:r>
+    </w:p>
+    <w:p>
+      <w:pPr>
+        <w:rPr>
+          <w:rFonts w:ascii="Times New Roman" w:hAnsi="Times New Roman" w:cs="Times New Roman"/>
+          <w:sz w:val="32"/>
+          <w:szCs w:val="32"/>
+        </w:rPr>
+      </w:pPr>
+      <w:r>
+        <w:rPr>
+          <w:rFonts w:ascii="Times New Roman" w:hAnsi="Times New Roman" w:cs="Times New Roman"/>
+          <w:sz w:val="32"/>
+          <w:szCs w:val="32"/>
+        </w:rPr>
+        <w:t xml:space="preserve">We could create Tables and graphs to analyze the outcome of each </w:t>
+      </w:r>
+      <w:proofErr w:type="gramStart"/>
+      <w:r>
+        <w:rPr>
+          <w:rFonts w:ascii="Times New Roman" w:hAnsi="Times New Roman" w:cs="Times New Roman"/>
+          <w:sz w:val="32"/>
+          <w:szCs w:val="32"/>
+        </w:rPr>
+        <w:t>country ,</w:t>
+      </w:r>
+      <w:proofErr w:type="gramEnd"/>
+      <w:r>
+        <w:rPr>
+          <w:rFonts w:ascii="Times New Roman" w:hAnsi="Times New Roman" w:cs="Times New Roman"/>
+          <w:sz w:val="32"/>
+          <w:szCs w:val="32"/>
+        </w:rPr>
+        <w:t xml:space="preserve"> or else we could crate table / graph to analyze the currency . </w:t>
       </w:r>
     </w:p>
     <w:sectPr>
@@ -104,6 +1154,242 @@
     </w:sectPr>
   </w:body>
 </w:document>
+</file>
+
+<file path=word/numbering.xml><?xml version="1.0" encoding="utf-8"?>
+<w:numbering xmlns:wpc="http://schemas.microsoft.com/office/word/2010/wordprocessingCanvas" xmlns:cx="http://schemas.microsoft.com/office/drawing/2014/chartex" xmlns:cx1="http://schemas.microsoft.com/office/drawing/2015/9/8/chartex" xmlns:cx2="http://schemas.microsoft.com/office/drawing/2015/10/21/chartex" xmlns:cx3="http://schemas.microsoft.com/office/drawing/2016/5/9/chartex" xmlns:cx4="http://schemas.microsoft.com/office/drawing/2016/5/10/chartex" xmlns:cx5="http://schemas.microsoft.com/office/drawing/2016/5/11/chartex" xmlns:cx6="http://schemas.microsoft.com/office/drawing/2016/5/12/chartex" xmlns:cx7="http://schemas.microsoft.com/office/drawing/2016/5/13/chartex" xmlns:cx8="http://schemas.microsoft.com/office/drawing/2016/5/14/chartex" xmlns:mc="http://schemas.openxmlformats.org/markup-compatibility/2006" xmlns:aink="http://schemas.microsoft.com/office/drawing/2016/ink" xmlns:am3d="http://schemas.microsoft.com/office/drawing/2017/model3d" xmlns:o="urn:schemas-microsoft-com:office:office" xmlns:r="http://schemas.openxmlformats.org/officeDocument/2006/relationships" xmlns:m="http://schemas.openxmlformats.org/officeDocument/2006/math" xmlns:v="urn:schemas-microsoft-com:vml" xmlns:wp14="http://schemas.microsoft.com/office/word/2010/wordprocessingDrawing" xmlns:wp="http://schemas.openxmlformats.org/drawingml/2006/wordprocessingDrawing" xmlns:w10="urn:schemas-microsoft-com:office:word" xmlns:w="http://schemas.openxmlformats.org/wordprocessingml/2006/main" xmlns:w14="http://schemas.microsoft.com/office/word/2010/wordml" xmlns:w15="http://schemas.microsoft.com/office/word/2012/wordml" xmlns:w16cid="http://schemas.microsoft.com/office/word/2016/wordml/cid" xmlns:w16se="http://schemas.microsoft.com/office/word/2015/wordml/symex" xmlns:wpg="http://schemas.microsoft.com/office/word/2010/wordprocessingGroup" xmlns:wpi="http://schemas.microsoft.com/office/word/2010/wordprocessingInk" xmlns:wne="http://schemas.microsoft.com/office/word/2006/wordml" xmlns:wps="http://schemas.microsoft.com/office/word/2010/wordprocessingShape" mc:Ignorable="w14 w15 w16se w16cid wp14">
+  <w:abstractNum w:abstractNumId="0" w15:restartNumberingAfterBreak="0">
+    <w:nsid w:val="1C983A32"/>
+    <w:multiLevelType w:val="hybridMultilevel"/>
+    <w:tmpl w:val="20F6DC32"/>
+    <w:lvl w:ilvl="0" w:tplc="E1B8113A">
+      <w:numFmt w:val="bullet"/>
+      <w:lvlText w:val=""/>
+      <w:lvlJc w:val="left"/>
+      <w:pPr>
+        <w:ind w:left="720" w:hanging="360"/>
+      </w:pPr>
+      <w:rPr>
+        <w:rFonts w:ascii="Symbol" w:eastAsiaTheme="minorHAnsi" w:hAnsi="Symbol" w:cs="Times New Roman" w:hint="default"/>
+        <w:b/>
+      </w:rPr>
+    </w:lvl>
+    <w:lvl w:ilvl="1" w:tplc="04090003" w:tentative="1">
+      <w:start w:val="1"/>
+      <w:numFmt w:val="bullet"/>
+      <w:lvlText w:val="o"/>
+      <w:lvlJc w:val="left"/>
+      <w:pPr>
+        <w:ind w:left="1440" w:hanging="360"/>
+      </w:pPr>
+      <w:rPr>
+        <w:rFonts w:ascii="Courier New" w:hAnsi="Courier New" w:cs="Courier New" w:hint="default"/>
+      </w:rPr>
+    </w:lvl>
+    <w:lvl w:ilvl="2" w:tplc="04090005" w:tentative="1">
+      <w:start w:val="1"/>
+      <w:numFmt w:val="bullet"/>
+      <w:lvlText w:val=""/>
+      <w:lvlJc w:val="left"/>
+      <w:pPr>
+        <w:ind w:left="2160" w:hanging="360"/>
+      </w:pPr>
+      <w:rPr>
+        <w:rFonts w:ascii="Wingdings" w:hAnsi="Wingdings" w:hint="default"/>
+      </w:rPr>
+    </w:lvl>
+    <w:lvl w:ilvl="3" w:tplc="04090001" w:tentative="1">
+      <w:start w:val="1"/>
+      <w:numFmt w:val="bullet"/>
+      <w:lvlText w:val=""/>
+      <w:lvlJc w:val="left"/>
+      <w:pPr>
+        <w:ind w:left="2880" w:hanging="360"/>
+      </w:pPr>
+      <w:rPr>
+        <w:rFonts w:ascii="Symbol" w:hAnsi="Symbol" w:hint="default"/>
+      </w:rPr>
+    </w:lvl>
+    <w:lvl w:ilvl="4" w:tplc="04090003" w:tentative="1">
+      <w:start w:val="1"/>
+      <w:numFmt w:val="bullet"/>
+      <w:lvlText w:val="o"/>
+      <w:lvlJc w:val="left"/>
+      <w:pPr>
+        <w:ind w:left="3600" w:hanging="360"/>
+      </w:pPr>
+      <w:rPr>
+        <w:rFonts w:ascii="Courier New" w:hAnsi="Courier New" w:cs="Courier New" w:hint="default"/>
+      </w:rPr>
+    </w:lvl>
+    <w:lvl w:ilvl="5" w:tplc="04090005" w:tentative="1">
+      <w:start w:val="1"/>
+      <w:numFmt w:val="bullet"/>
+      <w:lvlText w:val=""/>
+      <w:lvlJc w:val="left"/>
+      <w:pPr>
+        <w:ind w:left="4320" w:hanging="360"/>
+      </w:pPr>
+      <w:rPr>
+        <w:rFonts w:ascii="Wingdings" w:hAnsi="Wingdings" w:hint="default"/>
+      </w:rPr>
+    </w:lvl>
+    <w:lvl w:ilvl="6" w:tplc="04090001" w:tentative="1">
+      <w:start w:val="1"/>
+      <w:numFmt w:val="bullet"/>
+      <w:lvlText w:val=""/>
+      <w:lvlJc w:val="left"/>
+      <w:pPr>
+        <w:ind w:left="5040" w:hanging="360"/>
+      </w:pPr>
+      <w:rPr>
+        <w:rFonts w:ascii="Symbol" w:hAnsi="Symbol" w:hint="default"/>
+      </w:rPr>
+    </w:lvl>
+    <w:lvl w:ilvl="7" w:tplc="04090003" w:tentative="1">
+      <w:start w:val="1"/>
+      <w:numFmt w:val="bullet"/>
+      <w:lvlText w:val="o"/>
+      <w:lvlJc w:val="left"/>
+      <w:pPr>
+        <w:ind w:left="5760" w:hanging="360"/>
+      </w:pPr>
+      <w:rPr>
+        <w:rFonts w:ascii="Courier New" w:hAnsi="Courier New" w:cs="Courier New" w:hint="default"/>
+      </w:rPr>
+    </w:lvl>
+    <w:lvl w:ilvl="8" w:tplc="04090005" w:tentative="1">
+      <w:start w:val="1"/>
+      <w:numFmt w:val="bullet"/>
+      <w:lvlText w:val=""/>
+      <w:lvlJc w:val="left"/>
+      <w:pPr>
+        <w:ind w:left="6480" w:hanging="360"/>
+      </w:pPr>
+      <w:rPr>
+        <w:rFonts w:ascii="Wingdings" w:hAnsi="Wingdings" w:hint="default"/>
+      </w:rPr>
+    </w:lvl>
+  </w:abstractNum>
+  <w:abstractNum w:abstractNumId="1" w15:restartNumberingAfterBreak="0">
+    <w:nsid w:val="239D73F0"/>
+    <w:multiLevelType w:val="hybridMultilevel"/>
+    <w:tmpl w:val="F7123056"/>
+    <w:lvl w:ilvl="0" w:tplc="E250A8AA">
+      <w:numFmt w:val="bullet"/>
+      <w:lvlText w:val=""/>
+      <w:lvlJc w:val="left"/>
+      <w:pPr>
+        <w:ind w:left="720" w:hanging="360"/>
+      </w:pPr>
+      <w:rPr>
+        <w:rFonts w:ascii="Symbol" w:eastAsiaTheme="minorHAnsi" w:hAnsi="Symbol" w:cs="Times New Roman" w:hint="default"/>
+      </w:rPr>
+    </w:lvl>
+    <w:lvl w:ilvl="1" w:tplc="04090003" w:tentative="1">
+      <w:start w:val="1"/>
+      <w:numFmt w:val="bullet"/>
+      <w:lvlText w:val="o"/>
+      <w:lvlJc w:val="left"/>
+      <w:pPr>
+        <w:ind w:left="1440" w:hanging="360"/>
+      </w:pPr>
+      <w:rPr>
+        <w:rFonts w:ascii="Courier New" w:hAnsi="Courier New" w:cs="Courier New" w:hint="default"/>
+      </w:rPr>
+    </w:lvl>
+    <w:lvl w:ilvl="2" w:tplc="04090005" w:tentative="1">
+      <w:start w:val="1"/>
+      <w:numFmt w:val="bullet"/>
+      <w:lvlText w:val=""/>
+      <w:lvlJc w:val="left"/>
+      <w:pPr>
+        <w:ind w:left="2160" w:hanging="360"/>
+      </w:pPr>
+      <w:rPr>
+        <w:rFonts w:ascii="Wingdings" w:hAnsi="Wingdings" w:hint="default"/>
+      </w:rPr>
+    </w:lvl>
+    <w:lvl w:ilvl="3" w:tplc="04090001" w:tentative="1">
+      <w:start w:val="1"/>
+      <w:numFmt w:val="bullet"/>
+      <w:lvlText w:val=""/>
+      <w:lvlJc w:val="left"/>
+      <w:pPr>
+        <w:ind w:left="2880" w:hanging="360"/>
+      </w:pPr>
+      <w:rPr>
+        <w:rFonts w:ascii="Symbol" w:hAnsi="Symbol" w:hint="default"/>
+      </w:rPr>
+    </w:lvl>
+    <w:lvl w:ilvl="4" w:tplc="04090003" w:tentative="1">
+      <w:start w:val="1"/>
+      <w:numFmt w:val="bullet"/>
+      <w:lvlText w:val="o"/>
+      <w:lvlJc w:val="left"/>
+      <w:pPr>
+        <w:ind w:left="3600" w:hanging="360"/>
+      </w:pPr>
+      <w:rPr>
+        <w:rFonts w:ascii="Courier New" w:hAnsi="Courier New" w:cs="Courier New" w:hint="default"/>
+      </w:rPr>
+    </w:lvl>
+    <w:lvl w:ilvl="5" w:tplc="04090005" w:tentative="1">
+      <w:start w:val="1"/>
+      <w:numFmt w:val="bullet"/>
+      <w:lvlText w:val=""/>
+      <w:lvlJc w:val="left"/>
+      <w:pPr>
+        <w:ind w:left="4320" w:hanging="360"/>
+      </w:pPr>
+      <w:rPr>
+        <w:rFonts w:ascii="Wingdings" w:hAnsi="Wingdings" w:hint="default"/>
+      </w:rPr>
+    </w:lvl>
+    <w:lvl w:ilvl="6" w:tplc="04090001" w:tentative="1">
+      <w:start w:val="1"/>
+      <w:numFmt w:val="bullet"/>
+      <w:lvlText w:val=""/>
+      <w:lvlJc w:val="left"/>
+      <w:pPr>
+        <w:ind w:left="5040" w:hanging="360"/>
+      </w:pPr>
+      <w:rPr>
+        <w:rFonts w:ascii="Symbol" w:hAnsi="Symbol" w:hint="default"/>
+      </w:rPr>
+    </w:lvl>
+    <w:lvl w:ilvl="7" w:tplc="04090003" w:tentative="1">
+      <w:start w:val="1"/>
+      <w:numFmt w:val="bullet"/>
+      <w:lvlText w:val="o"/>
+      <w:lvlJc w:val="left"/>
+      <w:pPr>
+        <w:ind w:left="5760" w:hanging="360"/>
+      </w:pPr>
+      <w:rPr>
+        <w:rFonts w:ascii="Courier New" w:hAnsi="Courier New" w:cs="Courier New" w:hint="default"/>
+      </w:rPr>
+    </w:lvl>
+    <w:lvl w:ilvl="8" w:tplc="04090005" w:tentative="1">
+      <w:start w:val="1"/>
+      <w:numFmt w:val="bullet"/>
+      <w:lvlText w:val=""/>
+      <w:lvlJc w:val="left"/>
+      <w:pPr>
+        <w:ind w:left="6480" w:hanging="360"/>
+      </w:pPr>
+      <w:rPr>
+        <w:rFonts w:ascii="Wingdings" w:hAnsi="Wingdings" w:hint="default"/>
+      </w:rPr>
+    </w:lvl>
+  </w:abstractNum>
+  <w:num w:numId="1">
+    <w:abstractNumId w:val="1"/>
+  </w:num>
+  <w:num w:numId="2">
+    <w:abstractNumId w:val="0"/>
+  </w:num>
+</w:numbering>
 </file>
 
 <file path=word/styles.xml><?xml version="1.0" encoding="utf-8"?>
@@ -527,6 +1813,40 @@
     <w:semiHidden/>
     <w:unhideWhenUsed/>
   </w:style>
+  <w:style w:type="paragraph" w:styleId="ListParagraph">
+    <w:name w:val="List Paragraph"/>
+    <w:basedOn w:val="Normal"/>
+    <w:uiPriority w:val="34"/>
+    <w:qFormat/>
+    <w:rsid w:val="001B2C5B"/>
+    <w:pPr>
+      <w:ind w:left="720"/>
+      <w:contextualSpacing/>
+    </w:pPr>
+  </w:style>
+  <w:style w:type="character" w:styleId="Strong">
+    <w:name w:val="Strong"/>
+    <w:basedOn w:val="DefaultParagraphFont"/>
+    <w:uiPriority w:val="22"/>
+    <w:qFormat/>
+    <w:rsid w:val="00635E64"/>
+    <w:rPr>
+      <w:b/>
+      <w:bCs/>
+    </w:rPr>
+  </w:style>
+  <w:style w:type="character" w:styleId="Hyperlink">
+    <w:name w:val="Hyperlink"/>
+    <w:basedOn w:val="DefaultParagraphFont"/>
+    <w:uiPriority w:val="99"/>
+    <w:semiHidden/>
+    <w:unhideWhenUsed/>
+    <w:rsid w:val="00FA0320"/>
+    <w:rPr>
+      <w:color w:val="0000FF"/>
+      <w:u w:val="single"/>
+    </w:rPr>
+  </w:style>
 </w:styles>
 </file>
 

</xml_diff>